<commit_message>
minor edits to cover page
</commit_message>
<xml_diff>
--- a/TMFrontMatterTemplateFormattingNotes.docx
+++ b/TMFrontMatterTemplateFormattingNotes.docx
@@ -485,27 +485,7 @@
           <w:sz w:val="24"/>
           <w:szCs w:val="20"/>
         </w:rPr>
-        <w:t>[</w:t>
-      </w:r>
-      <w:r>
-        <w:rPr>
-          <w:rFonts w:ascii="Cambria" w:hAnsi="Cambria"/>
-          <w:bCs/>
-          <w:color w:val="000000"/>
-          <w:sz w:val="24"/>
-          <w:szCs w:val="20"/>
-        </w:rPr>
-        <w:t>Month</w:t>
-      </w:r>
-      <w:r>
-        <w:rPr>
-          <w:rFonts w:ascii="Cambria" w:hAnsi="Cambria"/>
-          <w:bCs/>
-          <w:color w:val="000000"/>
-          <w:sz w:val="24"/>
-          <w:szCs w:val="20"/>
-        </w:rPr>
-        <w:t>]</w:t>
+        <w:t>April</w:t>
       </w:r>
       <w:r>
         <w:rPr>
@@ -538,6 +518,8 @@
         </w:rPr>
         <w:br w:type="page"/>
       </w:r>
+      <w:bookmarkStart w:id="0" w:name="_GoBack"/>
+      <w:bookmarkEnd w:id="0"/>
     </w:p>
     <w:p>
       <w:pPr>
@@ -786,7 +768,7 @@
           <w:sz w:val="24"/>
           <w:szCs w:val="24"/>
         </w:rPr>
-        <w:t>[month] [year]</w:t>
+        <w:t>April 2025</w:t>
       </w:r>
     </w:p>
     <w:p>
@@ -908,8 +890,18 @@
           <w:sz w:val="24"/>
           <w:szCs w:val="24"/>
         </w:rPr>
-        <w:t>Gina M. Raimondo</w:t>
-      </w:r>
+        <w:t xml:space="preserve">Howard </w:t>
+      </w:r>
+      <w:proofErr w:type="spellStart"/>
+      <w:r>
+        <w:rPr>
+          <w:rFonts w:ascii="Cambria" w:hAnsi="Cambria"/>
+          <w:sz w:val="24"/>
+          <w:szCs w:val="24"/>
+        </w:rPr>
+        <w:t>Lutnick</w:t>
+      </w:r>
+      <w:proofErr w:type="spellEnd"/>
       <w:r>
         <w:rPr>
           <w:rFonts w:ascii="Cambria" w:hAnsi="Cambria"/>
@@ -970,7 +962,7 @@
           <w:sz w:val="24"/>
           <w:szCs w:val="24"/>
         </w:rPr>
-        <w:t>Richard W. Spinrad</w:t>
+        <w:t>Nancy Hann</w:t>
       </w:r>
       <w:r>
         <w:rPr>
@@ -994,6 +986,14 @@
           <w:sz w:val="24"/>
           <w:szCs w:val="24"/>
         </w:rPr>
+        <w:t xml:space="preserve">Acting </w:t>
+      </w:r>
+      <w:r>
+        <w:rPr>
+          <w:rFonts w:ascii="Cambria" w:hAnsi="Cambria"/>
+          <w:sz w:val="24"/>
+          <w:szCs w:val="24"/>
+        </w:rPr>
         <w:t>Administrator</w:t>
       </w:r>
     </w:p>
@@ -1047,7 +1047,7 @@
           <w:sz w:val="24"/>
           <w:szCs w:val="24"/>
         </w:rPr>
-        <w:t xml:space="preserve">Janet </w:t>
+        <w:t xml:space="preserve">Emily </w:t>
       </w:r>
       <w:proofErr w:type="spellStart"/>
       <w:r>
@@ -1056,7 +1056,7 @@
           <w:sz w:val="24"/>
           <w:szCs w:val="24"/>
         </w:rPr>
-        <w:t>Coit</w:t>
+        <w:t>Menashes</w:t>
       </w:r>
       <w:proofErr w:type="spellEnd"/>
       <w:r>
@@ -1074,6 +1074,14 @@
           <w:szCs w:val="24"/>
         </w:rPr>
         <w:t xml:space="preserve"> </w:t>
+      </w:r>
+      <w:r>
+        <w:rPr>
+          <w:rFonts w:ascii="Cambria" w:hAnsi="Cambria"/>
+          <w:sz w:val="24"/>
+          <w:szCs w:val="24"/>
+        </w:rPr>
+        <w:t xml:space="preserve">Acting </w:t>
       </w:r>
       <w:r>
         <w:rPr>
@@ -1188,17 +1196,36 @@
           <w:rFonts w:ascii="Cambria" w:hAnsi="Cambria"/>
           <w:sz w:val="24"/>
         </w:rPr>
-        <w:t xml:space="preserve"> NMFS-</w:t>
-      </w:r>
-      <w:r>
-        <w:rPr>
-          <w:rFonts w:ascii="Cambria" w:hAnsi="Cambria"/>
-          <w:bCs/>
-          <w:color w:val="000000"/>
-          <w:sz w:val="24"/>
-          <w:szCs w:val="20"/>
-        </w:rPr>
-        <w:t xml:space="preserve">[F/SPO, </w:t>
+        <w:t xml:space="preserve"> NMFS</w:t>
+      </w:r>
+      <w:proofErr w:type="gramStart"/>
+      <w:r>
+        <w:rPr>
+          <w:rFonts w:ascii="Cambria" w:hAnsi="Cambria"/>
+          <w:sz w:val="24"/>
+        </w:rPr>
+        <w:t>-</w:t>
+      </w:r>
+      <w:r>
+        <w:rPr>
+          <w:rFonts w:ascii="Cambria" w:hAnsi="Cambria"/>
+          <w:bCs/>
+          <w:color w:val="000000"/>
+          <w:sz w:val="24"/>
+          <w:szCs w:val="20"/>
+        </w:rPr>
+        <w:t>[</w:t>
+      </w:r>
+      <w:proofErr w:type="gramEnd"/>
+      <w:r>
+        <w:rPr>
+          <w:rFonts w:ascii="Cambria" w:hAnsi="Cambria"/>
+          <w:bCs/>
+          <w:color w:val="000000"/>
+          <w:sz w:val="24"/>
+          <w:szCs w:val="20"/>
+        </w:rPr>
+        <w:t xml:space="preserve">F/SPO, </w:t>
       </w:r>
       <w:r>
         <w:rPr>
@@ -1232,7 +1259,21 @@
           <w:rFonts w:ascii="Cambria" w:hAnsi="Cambria"/>
           <w:sz w:val="24"/>
         </w:rPr>
-        <w:t>, ## p</w:t>
+        <w:t xml:space="preserve">, </w:t>
+      </w:r>
+      <w:r>
+        <w:rPr>
+          <w:rFonts w:ascii="Cambria" w:hAnsi="Cambria"/>
+          <w:sz w:val="24"/>
+        </w:rPr>
+        <w:t>62</w:t>
+      </w:r>
+      <w:r>
+        <w:rPr>
+          <w:rFonts w:ascii="Cambria" w:hAnsi="Cambria"/>
+          <w:sz w:val="24"/>
+        </w:rPr>
+        <w:t xml:space="preserve"> p</w:t>
       </w:r>
       <w:r>
         <w:rPr>
@@ -1285,131 +1326,23 @@
           <w:b/>
           <w:sz w:val="24"/>
         </w:rPr>
-        <w:t>Copies of this report may be obtained from:</w:t>
-      </w:r>
-    </w:p>
-    <w:p>
-      <w:pPr>
-        <w:spacing w:after="0"/>
-        <w:rPr>
-          <w:rFonts w:ascii="Cambria" w:hAnsi="Cambria"/>
-          <w:sz w:val="24"/>
-        </w:rPr>
-      </w:pPr>
-    </w:p>
-    <w:p>
-      <w:pPr>
-        <w:spacing w:after="0"/>
-        <w:rPr>
-          <w:rFonts w:ascii="Cambria" w:hAnsi="Cambria"/>
-          <w:i/>
-          <w:sz w:val="24"/>
-        </w:rPr>
-      </w:pPr>
-      <w:r>
-        <w:rPr>
-          <w:rFonts w:ascii="Cambria" w:hAnsi="Cambria"/>
-          <w:sz w:val="24"/>
-        </w:rPr>
-        <w:t>[office name]</w:t>
-      </w:r>
-    </w:p>
-    <w:p>
-      <w:pPr>
-        <w:spacing w:after="0"/>
-        <w:rPr>
-          <w:rFonts w:ascii="Cambria" w:hAnsi="Cambria"/>
-          <w:sz w:val="24"/>
-        </w:rPr>
-      </w:pPr>
-      <w:r>
-        <w:rPr>
-          <w:rFonts w:ascii="Cambria" w:hAnsi="Cambria"/>
-          <w:sz w:val="24"/>
-        </w:rPr>
-        <w:t xml:space="preserve">National Oceanic and Atmospheric Administration </w:t>
-      </w:r>
-    </w:p>
-    <w:p>
-      <w:pPr>
-        <w:spacing w:after="0"/>
-        <w:rPr>
-          <w:rFonts w:ascii="Cambria" w:hAnsi="Cambria"/>
-          <w:sz w:val="24"/>
-        </w:rPr>
-      </w:pPr>
-      <w:r>
-        <w:rPr>
-          <w:rFonts w:ascii="Cambria" w:hAnsi="Cambria"/>
-          <w:sz w:val="24"/>
-        </w:rPr>
-        <w:t>1315 East-West Highway</w:t>
-      </w:r>
-      <w:r>
-        <w:rPr>
-          <w:rFonts w:ascii="Cambria" w:hAnsi="Cambria"/>
-          <w:sz w:val="24"/>
-        </w:rPr>
-        <w:t xml:space="preserve"> [bldg./room]</w:t>
-      </w:r>
-    </w:p>
-    <w:p>
-      <w:pPr>
-        <w:spacing w:after="0"/>
-        <w:rPr>
-          <w:rFonts w:ascii="Cambria" w:hAnsi="Cambria"/>
-          <w:sz w:val="24"/>
-        </w:rPr>
-      </w:pPr>
-      <w:r>
-        <w:rPr>
-          <w:rFonts w:ascii="Cambria" w:hAnsi="Cambria"/>
-          <w:sz w:val="24"/>
-        </w:rPr>
-        <w:t>Silver Spring, MD 20910</w:t>
-      </w:r>
-    </w:p>
-    <w:p>
-      <w:pPr>
-        <w:spacing w:after="0"/>
-        <w:rPr>
-          <w:rFonts w:ascii="Cambria" w:hAnsi="Cambria"/>
-          <w:sz w:val="24"/>
-        </w:rPr>
-      </w:pPr>
-      <w:r>
-        <w:rPr>
-          <w:rFonts w:ascii="Cambria" w:hAnsi="Cambria"/>
-          <w:sz w:val="24"/>
-          <w:highlight w:val="yellow"/>
-        </w:rPr>
-        <w:t>[or alternate address]</w:t>
-      </w:r>
-    </w:p>
-    <w:p>
-      <w:pPr>
-        <w:spacing w:after="0"/>
-        <w:rPr>
-          <w:rFonts w:ascii="Cambria" w:hAnsi="Cambria"/>
-          <w:sz w:val="24"/>
-        </w:rPr>
-      </w:pPr>
-    </w:p>
-    <w:p>
-      <w:pPr>
-        <w:spacing w:after="0"/>
-        <w:rPr>
-          <w:rFonts w:ascii="Cambria" w:hAnsi="Cambria"/>
-          <w:sz w:val="24"/>
-        </w:rPr>
-      </w:pPr>
-      <w:r>
-        <w:rPr>
-          <w:rFonts w:ascii="Cambria" w:hAnsi="Cambria"/>
-          <w:b/>
-          <w:sz w:val="24"/>
-        </w:rPr>
-        <w:t>Or online at:</w:t>
+        <w:t xml:space="preserve">Copies of this report may be obtained </w:t>
+      </w:r>
+      <w:r>
+        <w:rPr>
+          <w:rFonts w:ascii="Cambria" w:hAnsi="Cambria"/>
+          <w:b/>
+          <w:sz w:val="24"/>
+        </w:rPr>
+        <w:t>online at</w:t>
+      </w:r>
+      <w:r>
+        <w:rPr>
+          <w:rFonts w:ascii="Cambria" w:hAnsi="Cambria"/>
+          <w:b/>
+          <w:sz w:val="24"/>
+        </w:rPr>
+        <w:t>:</w:t>
       </w:r>
     </w:p>
     <w:p>
@@ -1456,130 +1389,87 @@
     </w:p>
     <w:p>
       <w:pPr>
-        <w:spacing w:after="0"/>
-        <w:rPr>
-          <w:rFonts w:ascii="Cambria" w:hAnsi="Cambria"/>
-          <w:sz w:val="24"/>
-        </w:rPr>
-      </w:pPr>
-      <w:r>
-        <w:rPr>
-          <w:rFonts w:ascii="Cambria" w:hAnsi="Cambria"/>
-          <w:sz w:val="24"/>
-          <w:highlight w:val="yellow"/>
-        </w:rPr>
-        <w:t xml:space="preserve">[or alternate URL for </w:t>
-      </w:r>
-      <w:r>
-        <w:rPr>
-          <w:rFonts w:ascii="Cambria" w:hAnsi="Cambria"/>
-          <w:sz w:val="24"/>
-          <w:highlight w:val="yellow"/>
-        </w:rPr>
-        <w:t xml:space="preserve">OHC, </w:t>
-      </w:r>
-      <w:r>
-        <w:rPr>
-          <w:rFonts w:ascii="Cambria" w:hAnsi="Cambria"/>
-          <w:sz w:val="24"/>
-          <w:highlight w:val="yellow"/>
-        </w:rPr>
-        <w:t>OSF or OPR</w:t>
-      </w:r>
-      <w:r>
-        <w:rPr>
-          <w:rFonts w:ascii="Cambria" w:hAnsi="Cambria"/>
-          <w:sz w:val="24"/>
-          <w:highlight w:val="yellow"/>
-        </w:rPr>
-        <w:t xml:space="preserve"> pages]</w:t>
-      </w:r>
-    </w:p>
-    <w:p>
-      <w:pPr>
-        <w:rPr>
-          <w:rFonts w:ascii="Cambria" w:hAnsi="Cambria"/>
-        </w:rPr>
-      </w:pPr>
-    </w:p>
-    <w:p>
-      <w:pPr>
-        <w:rPr>
-          <w:rFonts w:ascii="Cambria" w:hAnsi="Cambria"/>
-        </w:rPr>
-      </w:pPr>
-    </w:p>
-    <w:p>
-      <w:pPr>
-        <w:rPr>
-          <w:rFonts w:ascii="Cambria" w:hAnsi="Cambria"/>
-        </w:rPr>
-      </w:pPr>
-    </w:p>
-    <w:p>
-      <w:pPr>
-        <w:rPr>
-          <w:rFonts w:ascii="Cambria" w:hAnsi="Cambria"/>
-        </w:rPr>
-      </w:pPr>
-    </w:p>
-    <w:p>
-      <w:pPr>
-        <w:rPr>
-          <w:rFonts w:ascii="Cambria" w:hAnsi="Cambria"/>
-        </w:rPr>
-      </w:pPr>
-    </w:p>
-    <w:p>
-      <w:pPr>
-        <w:rPr>
-          <w:rFonts w:ascii="Cambria" w:hAnsi="Cambria"/>
-        </w:rPr>
-      </w:pPr>
-    </w:p>
-    <w:p>
-      <w:pPr>
-        <w:rPr>
-          <w:rFonts w:ascii="Cambria" w:hAnsi="Cambria"/>
-        </w:rPr>
-      </w:pPr>
-    </w:p>
-    <w:p>
-      <w:pPr>
-        <w:rPr>
-          <w:rFonts w:ascii="Cambria" w:hAnsi="Cambria"/>
-        </w:rPr>
-      </w:pPr>
-    </w:p>
-    <w:p>
-      <w:pPr>
-        <w:rPr>
-          <w:rFonts w:ascii="Cambria" w:hAnsi="Cambria"/>
-        </w:rPr>
-      </w:pPr>
-    </w:p>
-    <w:p>
-      <w:pPr>
-        <w:rPr>
-          <w:rFonts w:ascii="Cambria" w:hAnsi="Cambria"/>
-        </w:rPr>
-      </w:pPr>
-    </w:p>
-    <w:p>
-      <w:pPr>
-        <w:rPr>
-          <w:rFonts w:ascii="Cambria" w:hAnsi="Cambria"/>
-        </w:rPr>
-      </w:pPr>
-    </w:p>
-    <w:p>
-      <w:pPr>
-        <w:rPr>
-          <w:rFonts w:ascii="Cambria" w:hAnsi="Cambria"/>
-        </w:rPr>
-      </w:pPr>
-      <w:bookmarkStart w:id="0" w:name="_GoBack"/>
-      <w:bookmarkEnd w:id="0"/>
+        <w:rPr>
+          <w:rFonts w:ascii="Cambria" w:hAnsi="Cambria"/>
+        </w:rPr>
+      </w:pPr>
+    </w:p>
+    <w:p>
+      <w:pPr>
+        <w:rPr>
+          <w:rFonts w:ascii="Cambria" w:hAnsi="Cambria"/>
+        </w:rPr>
+      </w:pPr>
+    </w:p>
+    <w:p>
+      <w:pPr>
+        <w:rPr>
+          <w:rFonts w:ascii="Cambria" w:hAnsi="Cambria"/>
+        </w:rPr>
+      </w:pPr>
+    </w:p>
+    <w:p>
+      <w:pPr>
+        <w:rPr>
+          <w:rFonts w:ascii="Cambria" w:hAnsi="Cambria"/>
+        </w:rPr>
+      </w:pPr>
+    </w:p>
+    <w:p>
+      <w:pPr>
+        <w:rPr>
+          <w:rFonts w:ascii="Cambria" w:hAnsi="Cambria"/>
+        </w:rPr>
+      </w:pPr>
+    </w:p>
+    <w:p>
+      <w:pPr>
+        <w:rPr>
+          <w:rFonts w:ascii="Cambria" w:hAnsi="Cambria"/>
+        </w:rPr>
+      </w:pPr>
+    </w:p>
+    <w:p>
+      <w:pPr>
+        <w:rPr>
+          <w:rFonts w:ascii="Cambria" w:hAnsi="Cambria"/>
+        </w:rPr>
+      </w:pPr>
+    </w:p>
+    <w:p>
+      <w:pPr>
+        <w:rPr>
+          <w:rFonts w:ascii="Cambria" w:hAnsi="Cambria"/>
+        </w:rPr>
+      </w:pPr>
+    </w:p>
+    <w:p>
+      <w:pPr>
+        <w:rPr>
+          <w:rFonts w:ascii="Cambria" w:hAnsi="Cambria"/>
+        </w:rPr>
+      </w:pPr>
+    </w:p>
+    <w:p>
+      <w:pPr>
+        <w:rPr>
+          <w:rFonts w:ascii="Cambria" w:hAnsi="Cambria"/>
+        </w:rPr>
+      </w:pPr>
+    </w:p>
+    <w:p>
+      <w:pPr>
+        <w:rPr>
+          <w:rFonts w:ascii="Cambria" w:hAnsi="Cambria"/>
+        </w:rPr>
+      </w:pPr>
+    </w:p>
+    <w:p>
+      <w:pPr>
+        <w:rPr>
+          <w:rFonts w:ascii="Cambria" w:hAnsi="Cambria"/>
+        </w:rPr>
+      </w:pPr>
     </w:p>
     <w:p>
       <w:pPr>
@@ -3105,7 +2995,7 @@
 </file>
 
 <file path=customXml/itemProps1.xml><?xml version="1.0" encoding="utf-8"?>
-<ds:datastoreItem xmlns:ds="http://schemas.openxmlformats.org/officeDocument/2006/customXml" ds:itemID="{7508389B-C3F7-4059-A1CA-C7E9426FFA3A}">
+<ds:datastoreItem xmlns:ds="http://schemas.openxmlformats.org/officeDocument/2006/customXml" ds:itemID="{050DF463-FE4C-42DE-859B-3C117175C81B}">
   <ds:schemaRefs>
     <ds:schemaRef ds:uri="http://schemas.openxmlformats.org/officeDocument/2006/bibliography"/>
   </ds:schemaRefs>

</xml_diff>

<commit_message>
creating final tech memo
</commit_message>
<xml_diff>
--- a/TMFrontMatterTemplateFormattingNotes.docx
+++ b/TMFrontMatterTemplateFormattingNotes.docx
@@ -518,8 +518,6 @@
         </w:rPr>
         <w:br w:type="page"/>
       </w:r>
-      <w:bookmarkStart w:id="0" w:name="_GoBack"/>
-      <w:bookmarkEnd w:id="0"/>
     </w:p>
     <w:p>
       <w:pPr>
@@ -1266,7 +1264,14 @@
           <w:rFonts w:ascii="Cambria" w:hAnsi="Cambria"/>
           <w:sz w:val="24"/>
         </w:rPr>
-        <w:t>62</w:t>
+        <w:t>6</w:t>
+      </w:r>
+      <w:r>
+        <w:rPr>
+          <w:rFonts w:ascii="Cambria" w:hAnsi="Cambria"/>
+          <w:sz w:val="24"/>
+        </w:rPr>
+        <w:t>1</w:t>
       </w:r>
       <w:r>
         <w:rPr>
@@ -1481,504 +1486,77 @@
     </w:p>
     <w:p>
       <w:pPr>
+        <w:spacing w:after="0" w:line="240" w:lineRule="auto"/>
+        <w:rPr>
+          <w:rFonts w:ascii="Times New Roman" w:hAnsi="Times New Roman"/>
+          <w:sz w:val="24"/>
+          <w:szCs w:val="24"/>
+        </w:rPr>
+      </w:pPr>
+    </w:p>
+    <w:p>
+      <w:pPr>
+        <w:rPr>
+          <w:rFonts w:ascii="Times New Roman" w:hAnsi="Times New Roman"/>
+          <w:sz w:val="24"/>
+          <w:szCs w:val="24"/>
+        </w:rPr>
+      </w:pPr>
+    </w:p>
+    <w:p>
+      <w:pPr>
+        <w:rPr>
+          <w:rFonts w:ascii="Times New Roman" w:hAnsi="Times New Roman"/>
+          <w:sz w:val="24"/>
+          <w:szCs w:val="24"/>
+        </w:rPr>
+      </w:pPr>
+      <w:bookmarkStart w:id="0" w:name="_GoBack"/>
+      <w:bookmarkEnd w:id="0"/>
+    </w:p>
+    <w:p>
+      <w:pPr>
+        <w:rPr>
+          <w:rFonts w:ascii="Times New Roman" w:hAnsi="Times New Roman"/>
+          <w:sz w:val="24"/>
+          <w:szCs w:val="24"/>
+        </w:rPr>
+      </w:pPr>
+    </w:p>
+    <w:p>
+      <w:pPr>
+        <w:rPr>
+          <w:rFonts w:ascii="Times New Roman" w:hAnsi="Times New Roman"/>
+          <w:sz w:val="24"/>
+          <w:szCs w:val="24"/>
+        </w:rPr>
+      </w:pPr>
+    </w:p>
+    <w:p>
+      <w:pPr>
+        <w:rPr>
+          <w:rFonts w:ascii="Times New Roman" w:hAnsi="Times New Roman"/>
+          <w:sz w:val="24"/>
+          <w:szCs w:val="24"/>
+        </w:rPr>
+      </w:pPr>
+    </w:p>
+    <w:p>
+      <w:pPr>
         <w:jc w:val="center"/>
         <w:rPr>
-          <w:rFonts w:ascii="Cambria" w:hAnsi="Cambria"/>
-        </w:rPr>
-      </w:pPr>
-      <w:r>
-        <w:rPr>
-          <w:rFonts w:ascii="Cambria" w:hAnsi="Cambria"/>
-        </w:rPr>
-        <w:t>ii</w:t>
-      </w:r>
-    </w:p>
-    <w:p>
-      <w:pPr>
-        <w:spacing w:after="0" w:line="240" w:lineRule="auto"/>
-        <w:rPr>
-          <w:rFonts w:ascii="Cambria" w:hAnsi="Cambria"/>
-          <w:b/>
-          <w:sz w:val="24"/>
-          <w:szCs w:val="24"/>
-        </w:rPr>
-      </w:pPr>
-      <w:r>
-        <w:rPr>
-          <w:rFonts w:ascii="Cambria" w:hAnsi="Cambria"/>
-        </w:rPr>
-        <w:br w:type="page"/>
-      </w:r>
-      <w:r>
-        <w:rPr>
-          <w:rFonts w:ascii="Cambria" w:hAnsi="Cambria"/>
-          <w:b/>
-          <w:sz w:val="24"/>
-          <w:szCs w:val="24"/>
-        </w:rPr>
-        <w:lastRenderedPageBreak/>
-        <w:t>Formatting notes</w:t>
-      </w:r>
-    </w:p>
-    <w:p>
-      <w:pPr>
-        <w:rPr>
-          <w:rFonts w:ascii="Cambria" w:hAnsi="Cambria"/>
-          <w:b/>
-          <w:sz w:val="24"/>
-          <w:szCs w:val="24"/>
-        </w:rPr>
-      </w:pPr>
-    </w:p>
-    <w:p>
-      <w:pPr>
-        <w:rPr>
-          <w:rFonts w:ascii="Cambria" w:hAnsi="Cambria"/>
-          <w:sz w:val="24"/>
-          <w:szCs w:val="24"/>
-        </w:rPr>
-      </w:pPr>
-      <w:r>
-        <w:rPr>
-          <w:rFonts w:ascii="Cambria" w:hAnsi="Cambria"/>
-          <w:b/>
-          <w:sz w:val="24"/>
-          <w:szCs w:val="24"/>
-        </w:rPr>
-        <w:t>Front matter:</w:t>
-      </w:r>
-      <w:r>
-        <w:rPr>
-          <w:rFonts w:ascii="Cambria" w:hAnsi="Cambria"/>
-          <w:sz w:val="24"/>
-          <w:szCs w:val="24"/>
-        </w:rPr>
-        <w:t xml:space="preserve"> </w:t>
-      </w:r>
-      <w:r>
-        <w:rPr>
-          <w:rFonts w:ascii="Cambria" w:hAnsi="Cambria"/>
-          <w:sz w:val="24"/>
-          <w:szCs w:val="24"/>
-        </w:rPr>
-        <w:t>Use lower ca</w:t>
-      </w:r>
-      <w:r>
-        <w:rPr>
-          <w:rFonts w:ascii="Cambria" w:hAnsi="Cambria"/>
-          <w:sz w:val="24"/>
-          <w:szCs w:val="24"/>
-        </w:rPr>
-        <w:t>se roman numerals, change font</w:t>
-      </w:r>
-      <w:r>
-        <w:rPr>
-          <w:rFonts w:ascii="Cambria" w:hAnsi="Cambria"/>
-          <w:sz w:val="24"/>
-          <w:szCs w:val="24"/>
-        </w:rPr>
-        <w:t xml:space="preserve"> of template </w:t>
-      </w:r>
-      <w:r>
-        <w:rPr>
-          <w:rFonts w:ascii="Cambria" w:hAnsi="Cambria"/>
-          <w:sz w:val="24"/>
-          <w:szCs w:val="24"/>
-        </w:rPr>
-        <w:t>to match your body text if needed, and place pages in this order:</w:t>
-      </w:r>
-    </w:p>
-    <w:p>
-      <w:pPr>
-        <w:pStyle w:val="ListParagraph"/>
-        <w:numPr>
-          <w:ilvl w:val="0"/>
-          <w:numId w:val="1"/>
-        </w:numPr>
-        <w:rPr>
-          <w:rFonts w:ascii="Cambria" w:hAnsi="Cambria"/>
-          <w:sz w:val="24"/>
-          <w:szCs w:val="24"/>
-        </w:rPr>
-      </w:pPr>
-      <w:r>
-        <w:rPr>
-          <w:rFonts w:ascii="Cambria" w:hAnsi="Cambria"/>
-          <w:sz w:val="24"/>
-          <w:szCs w:val="24"/>
-        </w:rPr>
-        <w:t>Title page</w:t>
-      </w:r>
-      <w:r>
-        <w:rPr>
-          <w:rFonts w:ascii="Cambria" w:hAnsi="Cambria"/>
-          <w:sz w:val="24"/>
-          <w:szCs w:val="24"/>
-        </w:rPr>
-        <w:t xml:space="preserve"> (page number doesn’t print on title page, which is page </w:t>
-      </w:r>
-      <w:proofErr w:type="spellStart"/>
-      <w:r>
-        <w:rPr>
-          <w:rFonts w:ascii="Cambria" w:hAnsi="Cambria"/>
-          <w:sz w:val="24"/>
-          <w:szCs w:val="24"/>
-        </w:rPr>
-        <w:t>i</w:t>
-      </w:r>
-      <w:proofErr w:type="spellEnd"/>
-      <w:r>
-        <w:rPr>
-          <w:rFonts w:ascii="Cambria" w:hAnsi="Cambria"/>
-          <w:sz w:val="24"/>
-          <w:szCs w:val="24"/>
-        </w:rPr>
-        <w:t>).</w:t>
-      </w:r>
-    </w:p>
-    <w:p>
-      <w:pPr>
-        <w:pStyle w:val="ListParagraph"/>
-        <w:numPr>
-          <w:ilvl w:val="0"/>
-          <w:numId w:val="1"/>
-        </w:numPr>
-        <w:rPr>
-          <w:rFonts w:ascii="Cambria" w:hAnsi="Cambria"/>
-          <w:sz w:val="24"/>
-          <w:szCs w:val="24"/>
-        </w:rPr>
-      </w:pPr>
-      <w:r>
-        <w:rPr>
-          <w:rFonts w:ascii="Cambria" w:hAnsi="Cambria"/>
-          <w:sz w:val="24"/>
-          <w:szCs w:val="24"/>
-        </w:rPr>
-        <w:t xml:space="preserve">Suggested citation, availability info, and any disclaimers </w:t>
-      </w:r>
-      <w:r>
-        <w:rPr>
-          <w:rFonts w:ascii="Cambria" w:hAnsi="Cambria"/>
-          <w:sz w:val="24"/>
-          <w:szCs w:val="24"/>
-        </w:rPr>
-        <w:t xml:space="preserve">-- </w:t>
-      </w:r>
-      <w:r>
-        <w:rPr>
-          <w:rFonts w:ascii="Cambria" w:hAnsi="Cambria"/>
-          <w:sz w:val="24"/>
-          <w:szCs w:val="24"/>
-        </w:rPr>
-        <w:t>page ii.</w:t>
-      </w:r>
-    </w:p>
-    <w:p>
-      <w:pPr>
-        <w:pStyle w:val="ListParagraph"/>
-        <w:numPr>
-          <w:ilvl w:val="0"/>
-          <w:numId w:val="1"/>
-        </w:numPr>
-        <w:rPr>
-          <w:rFonts w:ascii="Cambria" w:hAnsi="Cambria"/>
-          <w:sz w:val="24"/>
-          <w:szCs w:val="24"/>
-        </w:rPr>
-      </w:pPr>
-      <w:r>
-        <w:rPr>
-          <w:rFonts w:ascii="Cambria" w:hAnsi="Cambria"/>
-          <w:sz w:val="24"/>
-          <w:szCs w:val="24"/>
-        </w:rPr>
-        <w:t xml:space="preserve">Table of Contents </w:t>
-      </w:r>
-      <w:r>
-        <w:rPr>
-          <w:rFonts w:ascii="Cambria" w:hAnsi="Cambria"/>
-          <w:sz w:val="24"/>
-          <w:szCs w:val="24"/>
-        </w:rPr>
-        <w:t xml:space="preserve">starts on </w:t>
-      </w:r>
-      <w:r>
-        <w:rPr>
-          <w:rFonts w:ascii="Cambria" w:hAnsi="Cambria"/>
-          <w:sz w:val="24"/>
-          <w:szCs w:val="24"/>
-        </w:rPr>
-        <w:t>page iii.</w:t>
-      </w:r>
-    </w:p>
-    <w:p>
-      <w:pPr>
-        <w:pStyle w:val="ListParagraph"/>
-        <w:numPr>
-          <w:ilvl w:val="0"/>
-          <w:numId w:val="1"/>
-        </w:numPr>
-        <w:rPr>
-          <w:rFonts w:ascii="Cambria" w:hAnsi="Cambria"/>
-          <w:sz w:val="24"/>
-          <w:szCs w:val="24"/>
-        </w:rPr>
-      </w:pPr>
-      <w:r>
-        <w:rPr>
-          <w:rFonts w:ascii="Cambria" w:hAnsi="Cambria"/>
-          <w:sz w:val="24"/>
-          <w:szCs w:val="24"/>
-        </w:rPr>
-        <w:t>Lists of figures and tables (use is option</w:t>
-      </w:r>
-      <w:r>
-        <w:rPr>
-          <w:rFonts w:ascii="Cambria" w:hAnsi="Cambria"/>
-          <w:sz w:val="24"/>
-          <w:szCs w:val="24"/>
-        </w:rPr>
-        <w:t>al</w:t>
-      </w:r>
-      <w:r>
-        <w:rPr>
-          <w:rFonts w:ascii="Cambria" w:hAnsi="Cambria"/>
-          <w:sz w:val="24"/>
-          <w:szCs w:val="24"/>
-        </w:rPr>
-        <w:t xml:space="preserve">) </w:t>
-      </w:r>
-      <w:r>
-        <w:rPr>
-          <w:rFonts w:ascii="Cambria" w:hAnsi="Cambria"/>
-          <w:sz w:val="24"/>
-          <w:szCs w:val="24"/>
-        </w:rPr>
-        <w:t>follow</w:t>
-      </w:r>
-      <w:r>
-        <w:rPr>
-          <w:rFonts w:ascii="Cambria" w:hAnsi="Cambria"/>
-          <w:sz w:val="24"/>
-          <w:szCs w:val="24"/>
-        </w:rPr>
-        <w:t xml:space="preserve"> the Table of Contents.</w:t>
-      </w:r>
-    </w:p>
-    <w:p>
-      <w:pPr>
-        <w:pStyle w:val="ListParagraph"/>
-        <w:numPr>
-          <w:ilvl w:val="0"/>
-          <w:numId w:val="1"/>
-        </w:numPr>
-        <w:rPr>
-          <w:rFonts w:ascii="Cambria" w:hAnsi="Cambria"/>
-          <w:sz w:val="24"/>
-          <w:szCs w:val="24"/>
-        </w:rPr>
-      </w:pPr>
-      <w:r>
-        <w:rPr>
-          <w:rFonts w:ascii="Cambria" w:hAnsi="Cambria"/>
-          <w:sz w:val="24"/>
-          <w:szCs w:val="24"/>
-        </w:rPr>
-        <w:t>Acronyms, if used, follow the Contents and lists of figures and tables.</w:t>
-      </w:r>
-    </w:p>
-    <w:p>
-      <w:pPr>
-        <w:pStyle w:val="ListParagraph"/>
-        <w:numPr>
-          <w:ilvl w:val="0"/>
-          <w:numId w:val="1"/>
-        </w:numPr>
-        <w:rPr>
-          <w:rFonts w:ascii="Cambria" w:hAnsi="Cambria"/>
-          <w:sz w:val="24"/>
-          <w:szCs w:val="24"/>
-        </w:rPr>
-      </w:pPr>
-      <w:r>
-        <w:rPr>
-          <w:rFonts w:ascii="Cambria" w:hAnsi="Cambria"/>
-          <w:sz w:val="24"/>
-          <w:szCs w:val="24"/>
-        </w:rPr>
-        <w:t>Acknowledgments</w:t>
-      </w:r>
-      <w:r>
-        <w:rPr>
-          <w:rFonts w:ascii="Cambria" w:hAnsi="Cambria"/>
-          <w:sz w:val="24"/>
-          <w:szCs w:val="24"/>
-        </w:rPr>
-        <w:t>, if used, come next</w:t>
-      </w:r>
-      <w:r>
-        <w:rPr>
-          <w:rFonts w:ascii="Cambria" w:hAnsi="Cambria"/>
-          <w:sz w:val="24"/>
-          <w:szCs w:val="24"/>
-        </w:rPr>
-        <w:t>.</w:t>
-      </w:r>
-    </w:p>
-    <w:p>
-      <w:pPr>
-        <w:pStyle w:val="ListParagraph"/>
-        <w:numPr>
-          <w:ilvl w:val="0"/>
-          <w:numId w:val="1"/>
-        </w:numPr>
-        <w:rPr>
-          <w:rFonts w:ascii="Cambria" w:hAnsi="Cambria"/>
-          <w:sz w:val="24"/>
-          <w:szCs w:val="24"/>
-        </w:rPr>
-      </w:pPr>
-      <w:r>
-        <w:rPr>
-          <w:rFonts w:ascii="Cambria" w:hAnsi="Cambria"/>
-          <w:sz w:val="24"/>
-          <w:szCs w:val="24"/>
-        </w:rPr>
-        <w:t xml:space="preserve">Executive </w:t>
-      </w:r>
-      <w:r>
-        <w:rPr>
-          <w:rFonts w:ascii="Cambria" w:hAnsi="Cambria"/>
-          <w:sz w:val="24"/>
-          <w:szCs w:val="24"/>
-        </w:rPr>
-        <w:t>Summary or Abstract.</w:t>
-      </w:r>
-    </w:p>
-    <w:p>
-      <w:pPr>
-        <w:rPr>
-          <w:rFonts w:ascii="Cambria" w:hAnsi="Cambria"/>
-          <w:sz w:val="24"/>
-          <w:szCs w:val="24"/>
-        </w:rPr>
-      </w:pPr>
-      <w:r>
-        <w:rPr>
-          <w:rFonts w:ascii="Cambria" w:hAnsi="Cambria"/>
-          <w:b/>
-          <w:sz w:val="24"/>
-          <w:szCs w:val="24"/>
-        </w:rPr>
-        <w:t>Body text:</w:t>
-      </w:r>
-      <w:r>
-        <w:rPr>
-          <w:rFonts w:ascii="Cambria" w:hAnsi="Cambria"/>
-          <w:sz w:val="24"/>
-          <w:szCs w:val="24"/>
-        </w:rPr>
-        <w:t xml:space="preserve"> An Introduction, if used, begins the body text section and starts on page 1. If front matter ends with an odd-numbered page, insert a blank page before page 1.</w:t>
-      </w:r>
-    </w:p>
-    <w:p>
-      <w:pPr>
-        <w:rPr>
-          <w:rFonts w:ascii="Cambria" w:hAnsi="Cambria"/>
-          <w:sz w:val="24"/>
-          <w:szCs w:val="24"/>
-        </w:rPr>
-      </w:pPr>
-      <w:r>
-        <w:rPr>
-          <w:rFonts w:ascii="Cambria" w:hAnsi="Cambria"/>
-          <w:b/>
-          <w:sz w:val="24"/>
-          <w:szCs w:val="24"/>
-        </w:rPr>
-        <w:t xml:space="preserve">Page number position: </w:t>
-      </w:r>
-      <w:r>
-        <w:rPr>
-          <w:rFonts w:ascii="Cambria" w:hAnsi="Cambria"/>
-          <w:sz w:val="24"/>
-          <w:szCs w:val="24"/>
-        </w:rPr>
-        <w:t>A centered page number with the number only (not the word “page”) is preferred. If using page numbers that are set next to margin, make sure that even-numbered pages appear at left margin and odd-numbered pages appear at right margin.</w:t>
-      </w:r>
-    </w:p>
-    <w:p>
-      <w:pPr>
-        <w:rPr>
           <w:rFonts w:ascii="Times New Roman" w:hAnsi="Times New Roman"/>
           <w:sz w:val="24"/>
           <w:szCs w:val="24"/>
         </w:rPr>
       </w:pPr>
-      <w:r>
-        <w:rPr>
-          <w:rFonts w:ascii="Cambria" w:hAnsi="Cambria"/>
-          <w:b/>
-          <w:sz w:val="24"/>
-          <w:szCs w:val="24"/>
-        </w:rPr>
-        <w:t>Headers and f</w:t>
-      </w:r>
-      <w:r>
-        <w:rPr>
-          <w:rFonts w:ascii="Cambria" w:hAnsi="Cambria"/>
-          <w:b/>
-          <w:sz w:val="24"/>
-          <w:szCs w:val="24"/>
-        </w:rPr>
-        <w:t>ooters:</w:t>
-      </w:r>
-      <w:r>
-        <w:rPr>
-          <w:rFonts w:ascii="Cambria" w:hAnsi="Cambria"/>
-          <w:sz w:val="24"/>
-          <w:szCs w:val="24"/>
-        </w:rPr>
-        <w:t xml:space="preserve"> </w:t>
-      </w:r>
-      <w:r>
-        <w:rPr>
-          <w:rFonts w:ascii="Cambria" w:hAnsi="Cambria"/>
-          <w:sz w:val="24"/>
-          <w:szCs w:val="24"/>
-        </w:rPr>
-        <w:t>Headers usually are not needed</w:t>
-      </w:r>
-      <w:r>
-        <w:rPr>
-          <w:rFonts w:ascii="Cambria" w:hAnsi="Cambria"/>
-          <w:sz w:val="24"/>
-          <w:szCs w:val="24"/>
-        </w:rPr>
-        <w:t>. If they are included they should eith</w:t>
-      </w:r>
-      <w:r>
-        <w:rPr>
-          <w:rFonts w:ascii="Cambria" w:hAnsi="Cambria"/>
-          <w:sz w:val="24"/>
-          <w:szCs w:val="24"/>
-        </w:rPr>
-        <w:t>er be centered or set to align with the left and</w:t>
-      </w:r>
-      <w:r>
-        <w:rPr>
-          <w:rFonts w:ascii="Times New Roman" w:hAnsi="Times New Roman"/>
-          <w:sz w:val="24"/>
-          <w:szCs w:val="24"/>
-        </w:rPr>
-        <w:t xml:space="preserve"> right page positions of the page numbers as noted above.</w:t>
-      </w:r>
     </w:p>
     <w:sectPr>
       <w:pgSz w:w="12240" w:h="15840"/>
       <w:pgMar w:top="1440" w:right="1440" w:bottom="1440" w:left="1440" w:header="720" w:footer="720" w:gutter="0"/>
+      <w:pgNumType w:fmt="lowerRoman" w:start="1"/>
       <w:cols w:space="720"/>
+      <w:titlePg/>
       <w:docGrid w:linePitch="360"/>
     </w:sectPr>
   </w:body>
@@ -2050,6 +1628,78 @@
 
 <file path=word/footer2.xml><?xml version="1.0" encoding="utf-8"?>
 <w:ftr xmlns:wpc="http://schemas.microsoft.com/office/word/2010/wordprocessingCanvas" xmlns:cx="http://schemas.microsoft.com/office/drawing/2014/chartex" xmlns:cx1="http://schemas.microsoft.com/office/drawing/2015/9/8/chartex" xmlns:cx2="http://schemas.microsoft.com/office/drawing/2015/10/21/chartex" xmlns:cx3="http://schemas.microsoft.com/office/drawing/2016/5/9/chartex" xmlns:cx4="http://schemas.microsoft.com/office/drawing/2016/5/10/chartex" xmlns:cx5="http://schemas.microsoft.com/office/drawing/2016/5/11/chartex" xmlns:cx6="http://schemas.microsoft.com/office/drawing/2016/5/12/chartex" xmlns:cx7="http://schemas.microsoft.com/office/drawing/2016/5/13/chartex" xmlns:cx8="http://schemas.microsoft.com/office/drawing/2016/5/14/chartex" xmlns:mc="http://schemas.openxmlformats.org/markup-compatibility/2006" xmlns:aink="http://schemas.microsoft.com/office/drawing/2016/ink" xmlns:am3d="http://schemas.microsoft.com/office/drawing/2017/model3d" xmlns:o="urn:schemas-microsoft-com:office:office" xmlns:r="http://schemas.openxmlformats.org/officeDocument/2006/relationships" xmlns:m="http://schemas.openxmlformats.org/officeDocument/2006/math" xmlns:v="urn:schemas-microsoft-com:vml" xmlns:wp14="http://schemas.microsoft.com/office/word/2010/wordprocessingDrawing" xmlns:wp="http://schemas.openxmlformats.org/drawingml/2006/wordprocessingDrawing" xmlns:w10="urn:schemas-microsoft-com:office:word" xmlns:w="http://schemas.openxmlformats.org/wordprocessingml/2006/main" xmlns:w14="http://schemas.microsoft.com/office/word/2010/wordml" xmlns:w15="http://schemas.microsoft.com/office/word/2012/wordml" xmlns:w16cid="http://schemas.microsoft.com/office/word/2016/wordml/cid" xmlns:w16se="http://schemas.microsoft.com/office/word/2015/wordml/symex" xmlns:wpg="http://schemas.microsoft.com/office/word/2010/wordprocessingGroup" xmlns:wpi="http://schemas.microsoft.com/office/word/2010/wordprocessingInk" xmlns:wne="http://schemas.microsoft.com/office/word/2006/wordml" xmlns:wps="http://schemas.microsoft.com/office/word/2010/wordprocessingShape" mc:Ignorable="w14 w15 w16se w16cid wp14">
+  <w:sdt>
+    <w:sdtPr>
+      <w:id w:val="86353948"/>
+      <w:docPartObj>
+        <w:docPartGallery w:val="Page Numbers (Bottom of Page)"/>
+        <w:docPartUnique/>
+      </w:docPartObj>
+    </w:sdtPr>
+    <w:sdtEndPr>
+      <w:rPr>
+        <w:rFonts w:ascii="Cambria" w:hAnsi="Cambria"/>
+        <w:noProof/>
+        <w:sz w:val="24"/>
+        <w:szCs w:val="24"/>
+      </w:rPr>
+    </w:sdtEndPr>
+    <w:sdtContent>
+      <w:p>
+        <w:pPr>
+          <w:pStyle w:val="Footer"/>
+          <w:jc w:val="center"/>
+          <w:rPr>
+            <w:rFonts w:ascii="Cambria" w:hAnsi="Cambria"/>
+            <w:sz w:val="24"/>
+            <w:szCs w:val="24"/>
+          </w:rPr>
+        </w:pPr>
+        <w:r>
+          <w:rPr>
+            <w:rFonts w:ascii="Cambria" w:hAnsi="Cambria"/>
+            <w:sz w:val="24"/>
+            <w:szCs w:val="24"/>
+          </w:rPr>
+          <w:fldChar w:fldCharType="begin"/>
+        </w:r>
+        <w:r>
+          <w:rPr>
+            <w:rFonts w:ascii="Cambria" w:hAnsi="Cambria"/>
+            <w:sz w:val="24"/>
+            <w:szCs w:val="24"/>
+          </w:rPr>
+          <w:instrText xml:space="preserve"> PAGE   \* MERGEFORMAT </w:instrText>
+        </w:r>
+        <w:r>
+          <w:rPr>
+            <w:rFonts w:ascii="Cambria" w:hAnsi="Cambria"/>
+            <w:sz w:val="24"/>
+            <w:szCs w:val="24"/>
+          </w:rPr>
+          <w:fldChar w:fldCharType="separate"/>
+        </w:r>
+        <w:r>
+          <w:rPr>
+            <w:rFonts w:ascii="Cambria" w:hAnsi="Cambria"/>
+            <w:noProof/>
+            <w:sz w:val="24"/>
+            <w:szCs w:val="24"/>
+          </w:rPr>
+          <w:t>2</w:t>
+        </w:r>
+        <w:r>
+          <w:rPr>
+            <w:rFonts w:ascii="Cambria" w:hAnsi="Cambria"/>
+            <w:noProof/>
+            <w:sz w:val="24"/>
+            <w:szCs w:val="24"/>
+          </w:rPr>
+          <w:fldChar w:fldCharType="end"/>
+        </w:r>
+      </w:p>
+    </w:sdtContent>
+  </w:sdt>
   <w:p>
     <w:pPr>
       <w:pStyle w:val="Footer"/>
@@ -2726,6 +2376,32 @@
       <w:contextualSpacing/>
     </w:pPr>
   </w:style>
+  <w:style w:type="paragraph" w:styleId="Header">
+    <w:name w:val="header"/>
+    <w:basedOn w:val="Normal"/>
+    <w:link w:val="HeaderChar"/>
+    <w:uiPriority w:val="99"/>
+    <w:unhideWhenUsed/>
+    <w:rsid w:val="003B322C"/>
+    <w:pPr>
+      <w:tabs>
+        <w:tab w:val="center" w:pos="4680"/>
+        <w:tab w:val="right" w:pos="9360"/>
+      </w:tabs>
+      <w:spacing w:after="0" w:line="240" w:lineRule="auto"/>
+    </w:pPr>
+  </w:style>
+  <w:style w:type="character" w:customStyle="1" w:styleId="HeaderChar">
+    <w:name w:val="Header Char"/>
+    <w:basedOn w:val="DefaultParagraphFont"/>
+    <w:link w:val="Header"/>
+    <w:uiPriority w:val="99"/>
+    <w:rsid w:val="003B322C"/>
+    <w:rPr>
+      <w:sz w:val="22"/>
+      <w:szCs w:val="22"/>
+    </w:rPr>
+  </w:style>
 </w:styles>
 </file>
 
@@ -2995,7 +2671,7 @@
 </file>
 
 <file path=customXml/itemProps1.xml><?xml version="1.0" encoding="utf-8"?>
-<ds:datastoreItem xmlns:ds="http://schemas.openxmlformats.org/officeDocument/2006/customXml" ds:itemID="{050DF463-FE4C-42DE-859B-3C117175C81B}">
+<ds:datastoreItem xmlns:ds="http://schemas.openxmlformats.org/officeDocument/2006/customXml" ds:itemID="{FC0D9D6C-0C01-4DD2-A0FC-470372C91F72}">
   <ds:schemaRefs>
     <ds:schemaRef ds:uri="http://schemas.openxmlformats.org/officeDocument/2006/bibliography"/>
   </ds:schemaRefs>

</xml_diff>